<commit_message>
Load and Documentation Completed
</commit_message>
<xml_diff>
--- a/Project7-ETL-Extraction.docx
+++ b/Project7-ETL-Extraction.docx
@@ -1105,6 +1105,271 @@
       </w:r>
     </w:p>
     <w:p/>
+    <w:p>
+      <w:pPr>
+        <w:rPr>
+          <w:b/>
+          <w:bCs/>
+          <w:u w:val="single"/>
+        </w:rPr>
+      </w:pPr>
+    </w:p>
+    <w:p>
+      <w:pPr>
+        <w:rPr>
+          <w:b/>
+          <w:bCs/>
+          <w:u w:val="single"/>
+        </w:rPr>
+      </w:pPr>
+      <w:r>
+        <w:rPr>
+          <w:b/>
+          <w:bCs/>
+          <w:u w:val="single"/>
+        </w:rPr>
+        <w:t>Extraction</w:t>
+      </w:r>
+    </w:p>
+    <w:p>
+      <w:pPr>
+        <w:rPr>
+          <w:b/>
+          <w:bCs/>
+          <w:u w:val="single"/>
+        </w:rPr>
+      </w:pPr>
+    </w:p>
+    <w:p>
+      <w:r>
+        <w:t>We extracted the two datasets we found on Kaggle.com. One was in the form of a csv file and the second was in json format. These two datasets were related, so we planned to read them into pandas dataframes and merge them.</w:t>
+      </w:r>
+    </w:p>
+    <w:p>
+      <w:pPr>
+        <w:rPr>
+          <w:b/>
+          <w:bCs/>
+          <w:u w:val="single"/>
+        </w:rPr>
+      </w:pPr>
+    </w:p>
+    <w:p>
+      <w:pPr>
+        <w:rPr>
+          <w:b/>
+          <w:bCs/>
+          <w:u w:val="single"/>
+        </w:rPr>
+      </w:pPr>
+      <w:r>
+        <w:rPr>
+          <w:b/>
+          <w:bCs/>
+          <w:u w:val="single"/>
+        </w:rPr>
+        <w:lastRenderedPageBreak/>
+        <w:t>Tran</w:t>
+      </w:r>
+      <w:r>
+        <w:rPr>
+          <w:b/>
+          <w:bCs/>
+          <w:u w:val="single"/>
+        </w:rPr>
+        <w:t>sformation</w:t>
+      </w:r>
+    </w:p>
+    <w:p>
+      <w:pPr>
+        <w:rPr>
+          <w:b/>
+          <w:bCs/>
+          <w:u w:val="single"/>
+        </w:rPr>
+      </w:pPr>
+    </w:p>
+    <w:p>
+      <w:r>
+        <w:t>A</w:t>
+      </w:r>
+      <w:r>
+        <w:t>fter extracting the data w</w:t>
+      </w:r>
+      <w:r>
+        <w:t>e planned</w:t>
+      </w:r>
+      <w:r>
+        <w:t xml:space="preserve"> to merge our two related datasets. </w:t>
+      </w:r>
+      <w:r>
+        <w:t xml:space="preserve">The first step was to reduce one dataframe to only the four columns we were interested in adding. This set contained a lot of duplicate columns that we didn’t want to have to delete later. </w:t>
+      </w:r>
+    </w:p>
+    <w:p/>
+    <w:p>
+      <w:r>
+        <w:t xml:space="preserve">We performed an inner join on the “Name” column, since the datasets both centered on individual </w:t>
+      </w:r>
+      <w:proofErr w:type="spellStart"/>
+      <w:r>
+        <w:t>Pokemon</w:t>
+      </w:r>
+      <w:proofErr w:type="spellEnd"/>
+      <w:r>
+        <w:t xml:space="preserve">. Once merged, we dropped additional columns that were unrelated to the tiers and competitive viability of the </w:t>
+      </w:r>
+      <w:proofErr w:type="spellStart"/>
+      <w:r>
+        <w:t>Pokemon</w:t>
+      </w:r>
+      <w:proofErr w:type="spellEnd"/>
+      <w:r>
+        <w:t xml:space="preserve">, since this was the aim of our database. </w:t>
+      </w:r>
+    </w:p>
+    <w:p/>
+    <w:p>
+      <w:r>
+        <w:t xml:space="preserve">We also added a column </w:t>
+      </w:r>
+      <w:r>
+        <w:t xml:space="preserve">that combined the two potential types a </w:t>
+      </w:r>
+      <w:proofErr w:type="spellStart"/>
+      <w:r>
+        <w:t>Pokemon</w:t>
+      </w:r>
+      <w:proofErr w:type="spellEnd"/>
+      <w:r>
+        <w:t xml:space="preserve"> has. For </w:t>
+      </w:r>
+      <w:proofErr w:type="spellStart"/>
+      <w:r>
+        <w:t>Pokemon</w:t>
+      </w:r>
+      <w:proofErr w:type="spellEnd"/>
+      <w:r>
+        <w:t xml:space="preserve"> that only had one type, their full type would consist only of that type. If the </w:t>
+      </w:r>
+      <w:proofErr w:type="spellStart"/>
+      <w:r>
+        <w:t>Pokemon</w:t>
+      </w:r>
+      <w:proofErr w:type="spellEnd"/>
+      <w:r>
+        <w:t xml:space="preserve"> had 2 types, the full type would display in the format “type1/type2”. </w:t>
+      </w:r>
+    </w:p>
+    <w:p/>
+    <w:p>
+      <w:r>
+        <w:t xml:space="preserve">One problem we ran into was that mongo did not accept columns with periods in the name, so we had to rename two columns in order to remove the periods. From there, this completed our first table which contained a full list of all the </w:t>
+      </w:r>
+      <w:proofErr w:type="spellStart"/>
+      <w:r>
+        <w:t>Pokemon</w:t>
+      </w:r>
+      <w:proofErr w:type="spellEnd"/>
+      <w:r>
+        <w:t xml:space="preserve">, their stats in each category, their typing, a list of possible abilities, a dictionary of possible moves, which generation they are in, whether they are “legendary” or not, and their competitive tier. </w:t>
+      </w:r>
+    </w:p>
+    <w:p/>
+    <w:p>
+      <w:r>
+        <w:t xml:space="preserve">For our second table/collection we used the previous dataframe and grouped by typing. The main feature of this table was a list of average stats, which would highlight which types were superior in each category. We also attempted to add a count of how many </w:t>
+      </w:r>
+      <w:proofErr w:type="spellStart"/>
+      <w:r>
+        <w:t>Pokemon</w:t>
+      </w:r>
+      <w:proofErr w:type="spellEnd"/>
+      <w:r>
+        <w:t xml:space="preserve"> of each type appeared in the highest level tiers, but ran into issues getting this to work. </w:t>
+      </w:r>
+    </w:p>
+    <w:p/>
+    <w:p>
+      <w:r>
+        <w:t xml:space="preserve">For our final table, we again used the original dataframe and grouped by tier level. This proved to be more fruitful as we were able to list average stats again, but also included the most common typing in each tier and the most commonly represented generation. This allowed some insights into which types and generations were found at a higher or lower levels competitively. </w:t>
+      </w:r>
+    </w:p>
+    <w:p/>
+    <w:p>
+      <w:pPr>
+        <w:rPr>
+          <w:b/>
+          <w:bCs/>
+          <w:u w:val="single"/>
+        </w:rPr>
+      </w:pPr>
+      <w:r>
+        <w:rPr>
+          <w:b/>
+          <w:bCs/>
+          <w:u w:val="single"/>
+        </w:rPr>
+        <w:t>Load</w:t>
+      </w:r>
+    </w:p>
+    <w:p>
+      <w:pPr>
+        <w:rPr>
+          <w:b/>
+          <w:bCs/>
+          <w:u w:val="single"/>
+        </w:rPr>
+      </w:pPr>
+    </w:p>
+    <w:p>
+      <w:r>
+        <w:t xml:space="preserve">Even though our data was relational, we decided to load our data into a mongo database so that </w:t>
+      </w:r>
+      <w:r>
+        <w:t xml:space="preserve">it could more easily be used in an API due to its format. We utilized </w:t>
+      </w:r>
+      <w:proofErr w:type="spellStart"/>
+      <w:r>
+        <w:t>pymongo</w:t>
+      </w:r>
+      <w:proofErr w:type="spellEnd"/>
+      <w:r>
+        <w:t xml:space="preserve"> do establish a connection to a json database, built our three collections (</w:t>
+      </w:r>
+      <w:proofErr w:type="spellStart"/>
+      <w:r>
+        <w:t>pokemons</w:t>
+      </w:r>
+      <w:proofErr w:type="spellEnd"/>
+      <w:r>
+        <w:t>, type, tier) inside our database (</w:t>
+      </w:r>
+      <w:proofErr w:type="spellStart"/>
+      <w:r>
+        <w:t>pokemon_db</w:t>
+      </w:r>
+      <w:proofErr w:type="spellEnd"/>
+      <w:r>
+        <w:t>) and inserting the data. We accomplished this with the “.</w:t>
+      </w:r>
+      <w:proofErr w:type="spellStart"/>
+      <w:r>
+        <w:t>to_dict</w:t>
+      </w:r>
+      <w:proofErr w:type="spellEnd"/>
+      <w:r>
+        <w:t>” function, applying it to each dataframe and then using “</w:t>
+      </w:r>
+      <w:proofErr w:type="spellStart"/>
+      <w:r>
+        <w:t>insert_many</w:t>
+      </w:r>
+      <w:proofErr w:type="spellEnd"/>
+      <w:r>
+        <w:t xml:space="preserve">” to add it to mongo. </w:t>
+      </w:r>
+    </w:p>
     <w:sectPr>
       <w:pgSz w:w="12240" w:h="15840"/>
       <w:pgMar w:top="1440" w:right="1440" w:bottom="1440" w:left="1440" w:header="720" w:footer="720" w:gutter="0"/>
@@ -1391,6 +1656,7 @@
     <w:lsdException w:name="HTML Sample" w:semiHidden="1" w:unhideWhenUsed="1"/>
     <w:lsdException w:name="HTML Typewriter" w:semiHidden="1" w:unhideWhenUsed="1"/>
     <w:lsdException w:name="HTML Variable" w:semiHidden="1" w:unhideWhenUsed="1"/>
+    <w:lsdException w:name="Normal Table" w:semiHidden="1" w:unhideWhenUsed="1"/>
     <w:lsdException w:name="annotation subject" w:semiHidden="1" w:unhideWhenUsed="1"/>
     <w:lsdException w:name="No List" w:semiHidden="1" w:unhideWhenUsed="1"/>
     <w:lsdException w:name="Outline List 1" w:semiHidden="1" w:unhideWhenUsed="1"/>
@@ -1437,8 +1703,10 @@
     <w:lsdException w:name="Table Subtle 2" w:semiHidden="1" w:unhideWhenUsed="1"/>
     <w:lsdException w:name="Table Web 1" w:semiHidden="1" w:unhideWhenUsed="1"/>
     <w:lsdException w:name="Table Web 2" w:semiHidden="1" w:unhideWhenUsed="1"/>
+    <w:lsdException w:name="Table Web 3" w:semiHidden="1" w:unhideWhenUsed="1"/>
     <w:lsdException w:name="Balloon Text" w:semiHidden="1" w:unhideWhenUsed="1"/>
     <w:lsdException w:name="Table Grid" w:uiPriority="39"/>
+    <w:lsdException w:name="Table Theme" w:semiHidden="1" w:unhideWhenUsed="1"/>
     <w:lsdException w:name="Placeholder Text" w:semiHidden="1"/>
     <w:lsdException w:name="No Spacing" w:uiPriority="1" w:qFormat="1"/>
     <w:lsdException w:name="Light Shading" w:uiPriority="60"/>

</xml_diff>